<commit_message>
Update Laporan Bad smell
</commit_message>
<xml_diff>
--- a/Pertemuan4/Tugas/2211104010_Identifikasi-Bad-Smells.docx
+++ b/Pertemuan4/Tugas/2211104010_Identifikasi-Bad-Smells.docx
@@ -12,9 +12,11 @@
       </w:r>
     </w:p>
     <w:p>
+      <w:proofErr w:type="spellStart"/>
       <w:r>
         <w:t>Kelas</w:t>
       </w:r>
+      <w:proofErr w:type="spellEnd"/>
       <w:r>
         <w:tab/>
         <w:t>: Se06-01</w:t>
@@ -35,8 +37,34 @@
       </w:r>
     </w:p>
     <w:p>
-      <w:r>
-        <w:t>Identifikasi b</w:t>
+      <w:pPr>
+        <w:pBdr>
+          <w:bottom w:val="single" w:sz="4" w:space="1" w:color="auto"/>
+        </w:pBdr>
+      </w:pPr>
+      <w:r>
+        <w:t xml:space="preserve">Link </w:t>
+      </w:r>
+      <w:proofErr w:type="spellStart"/>
+      <w:r>
+        <w:t>Gh</w:t>
+      </w:r>
+      <w:proofErr w:type="spellEnd"/>
+      <w:r>
+        <w:t xml:space="preserve">: </w:t>
+      </w:r>
+      <w:r>
+        <w:t>https://github.com/Aubrey16/Mkepl_2211104010_Aubrey-Rayhan-Firoz/tree/main/Pertemuan4/Tugas</w:t>
+      </w:r>
+    </w:p>
+    <w:p>
+      <w:proofErr w:type="spellStart"/>
+      <w:r>
+        <w:t>Identifikasi</w:t>
+      </w:r>
+      <w:proofErr w:type="spellEnd"/>
+      <w:r>
+        <w:t xml:space="preserve"> b</w:t>
       </w:r>
       <w:r>
         <w:t>a</w:t>
@@ -102,7 +130,31 @@
     </w:p>
     <w:p>
       <w:r>
-        <w:t>Pada method printinfo, methodnya terlalu Panjang dan repetitive</w:t>
+        <w:t xml:space="preserve">Pada method </w:t>
+      </w:r>
+      <w:proofErr w:type="spellStart"/>
+      <w:r>
+        <w:t>printinfo</w:t>
+      </w:r>
+      <w:proofErr w:type="spellEnd"/>
+      <w:r>
+        <w:t xml:space="preserve">, </w:t>
+      </w:r>
+      <w:proofErr w:type="spellStart"/>
+      <w:r>
+        <w:t>methodnya</w:t>
+      </w:r>
+      <w:proofErr w:type="spellEnd"/>
+      <w:r>
+        <w:t xml:space="preserve"> </w:t>
+      </w:r>
+      <w:proofErr w:type="spellStart"/>
+      <w:r>
+        <w:t>terlalu</w:t>
+      </w:r>
+      <w:proofErr w:type="spellEnd"/>
+      <w:r>
+        <w:t xml:space="preserve"> Panjang dan repetitive</w:t>
       </w:r>
     </w:p>
     <w:p/>
@@ -163,9 +215,115 @@
       </w:r>
     </w:p>
     <w:p>
-      <w:r>
-        <w:t>Atribute Atribute ini bisa di jadikan kelas masing masing kayak misal kelas artist, kelas album. Karena attribute ini bakal di pakai terus</w:t>
-      </w:r>
+      <w:proofErr w:type="spellStart"/>
+      <w:r>
+        <w:t>Atribute</w:t>
+      </w:r>
+      <w:proofErr w:type="spellEnd"/>
+      <w:r>
+        <w:t xml:space="preserve"> </w:t>
+      </w:r>
+      <w:proofErr w:type="spellStart"/>
+      <w:r>
+        <w:t>Atribute</w:t>
+      </w:r>
+      <w:proofErr w:type="spellEnd"/>
+      <w:r>
+        <w:t xml:space="preserve"> </w:t>
+      </w:r>
+      <w:proofErr w:type="spellStart"/>
+      <w:r>
+        <w:t>ini</w:t>
+      </w:r>
+      <w:proofErr w:type="spellEnd"/>
+      <w:r>
+        <w:t xml:space="preserve"> </w:t>
+      </w:r>
+      <w:proofErr w:type="spellStart"/>
+      <w:r>
+        <w:t>bisa</w:t>
+      </w:r>
+      <w:proofErr w:type="spellEnd"/>
+      <w:r>
+        <w:t xml:space="preserve"> di </w:t>
+      </w:r>
+      <w:proofErr w:type="spellStart"/>
+      <w:r>
+        <w:t>jadikan</w:t>
+      </w:r>
+      <w:proofErr w:type="spellEnd"/>
+      <w:r>
+        <w:t xml:space="preserve"> </w:t>
+      </w:r>
+      <w:proofErr w:type="spellStart"/>
+      <w:r>
+        <w:t>kelas</w:t>
+      </w:r>
+      <w:proofErr w:type="spellEnd"/>
+      <w:r>
+        <w:t xml:space="preserve"> masing </w:t>
+      </w:r>
+      <w:proofErr w:type="spellStart"/>
+      <w:r>
+        <w:t>masing</w:t>
+      </w:r>
+      <w:proofErr w:type="spellEnd"/>
+      <w:r>
+        <w:t xml:space="preserve"> kayak </w:t>
+      </w:r>
+      <w:proofErr w:type="spellStart"/>
+      <w:r>
+        <w:t>misal</w:t>
+      </w:r>
+      <w:proofErr w:type="spellEnd"/>
+      <w:r>
+        <w:t xml:space="preserve"> </w:t>
+      </w:r>
+      <w:proofErr w:type="spellStart"/>
+      <w:r>
+        <w:t>kelas</w:t>
+      </w:r>
+      <w:proofErr w:type="spellEnd"/>
+      <w:r>
+        <w:t xml:space="preserve"> artist, </w:t>
+      </w:r>
+      <w:proofErr w:type="spellStart"/>
+      <w:r>
+        <w:t>kelas</w:t>
+      </w:r>
+      <w:proofErr w:type="spellEnd"/>
+      <w:r>
+        <w:t xml:space="preserve"> album. Karena attribute </w:t>
+      </w:r>
+      <w:proofErr w:type="spellStart"/>
+      <w:r>
+        <w:t>ini</w:t>
+      </w:r>
+      <w:proofErr w:type="spellEnd"/>
+      <w:r>
+        <w:t xml:space="preserve"> </w:t>
+      </w:r>
+      <w:proofErr w:type="spellStart"/>
+      <w:r>
+        <w:t>bakal</w:t>
+      </w:r>
+      <w:proofErr w:type="spellEnd"/>
+      <w:r>
+        <w:t xml:space="preserve"> di </w:t>
+      </w:r>
+      <w:proofErr w:type="spellStart"/>
+      <w:r>
+        <w:t>pakai</w:t>
+      </w:r>
+      <w:proofErr w:type="spellEnd"/>
+      <w:r>
+        <w:t xml:space="preserve"> </w:t>
+      </w:r>
+      <w:proofErr w:type="spellStart"/>
+      <w:r>
+        <w:t>terus</w:t>
+      </w:r>
+      <w:proofErr w:type="spellEnd"/>
     </w:p>
     <w:p/>
     <w:p>
@@ -225,7 +383,23 @@
     </w:p>
     <w:p>
       <w:r>
-        <w:t>Bisa tambahkan exception in case ada yang null</w:t>
+        <w:t xml:space="preserve">Bisa </w:t>
+      </w:r>
+      <w:proofErr w:type="spellStart"/>
+      <w:r>
+        <w:t>tambahkan</w:t>
+      </w:r>
+      <w:proofErr w:type="spellEnd"/>
+      <w:r>
+        <w:t xml:space="preserve"> exception in case </w:t>
+      </w:r>
+      <w:proofErr w:type="spellStart"/>
+      <w:r>
+        <w:t>ada</w:t>
+      </w:r>
+      <w:proofErr w:type="spellEnd"/>
+      <w:r>
+        <w:t xml:space="preserve"> yang null</w:t>
       </w:r>
     </w:p>
     <w:p>

</xml_diff>